<commit_message>
Seccion 1 - Generada completamente
</commit_message>
<xml_diff>
--- a/templates/seccion_1_info_general.docx
+++ b/templates/seccion_1_info_general.docx
@@ -22149,6 +22149,7 @@
               <w:pStyle w:val="TableParagraph"/>
               <w:spacing w:before="107"/>
               <w:ind w:left="10"/>
+              <w:jc w:val="left"/>
               <w:rPr>
                 <w:b/>
                 <w:color w:val="FFFFFF"/>
@@ -22177,8 +22178,44 @@
                 <w:sz w:val="16"/>
                 <w:lang w:val="es-CO"/>
               </w:rPr>
-              <w:t>_MARKER_COMUNICADOS_RECIBIDOS }}</w:t>
-            </w:r>
+              <w:t>_MARKER_COMUNICADOS_</w:t>
+            </w:r>
+            <w:proofErr w:type="gramStart"/>
+            <w:r>
+              <w:rPr>
+                <w:b/>
+                <w:color w:val="FFFFFF"/>
+                <w:spacing w:val="-4"/>
+                <w:sz w:val="16"/>
+                <w:lang w:val="es-CO"/>
+              </w:rPr>
+              <w:t>EMITIDOS }</w:t>
+            </w:r>
+            <w:proofErr w:type="gramEnd"/>
+            <w:r>
+              <w:rPr>
+                <w:b/>
+                <w:color w:val="FFFFFF"/>
+                <w:spacing w:val="-4"/>
+                <w:sz w:val="16"/>
+                <w:lang w:val="es-CO"/>
+              </w:rPr>
+              <w:t>}</w:t>
+            </w:r>
+          </w:p>
+          <w:p>
+            <w:pPr>
+              <w:pStyle w:val="TableParagraph"/>
+              <w:spacing w:before="107"/>
+              <w:jc w:val="left"/>
+              <w:rPr>
+                <w:b/>
+                <w:color w:val="FFFFFF"/>
+                <w:spacing w:val="-4"/>
+                <w:sz w:val="16"/>
+                <w:lang w:val="es-CO"/>
+              </w:rPr>
+            </w:pPr>
           </w:p>
         </w:tc>
         <w:tc>

</xml_diff>